<commit_message>
plages update & functional dependencies
</commit_message>
<xml_diff>
--- a/FOAD_MERISE/plages.docx
+++ b/FOAD_MERISE/plages.docx
@@ -215,7 +215,7 @@
           <w:noProof w:val="0"/>
           <w:sz w:val="22"/>
           <w:szCs w:val="22"/>
-          <w:highlight w:val="red"/>
+          <w:highlight w:val="lightGray"/>
           <w:lang w:val="fr-FR"/>
         </w:rPr>
         <w:t>Un responsable région</w:t>
@@ -230,6 +230,7 @@
         </w:rPr>
         <w:t xml:space="preserve"> sera </w:t>
       </w:r>
+      <w:proofErr w:type="gramStart"/>
       <w:r>
         <w:rPr>
           <w:rFonts w:ascii="Calibri" w:hAnsi="Calibri" w:eastAsia="Calibri" w:cs="Calibri"/>
@@ -240,6 +241,7 @@
         </w:rPr>
         <w:t>nommé</w:t>
       </w:r>
+      <w:proofErr w:type="gramEnd"/>
       <w:r>
         <w:rPr>
           <w:rFonts w:ascii="Calibri" w:hAnsi="Calibri" w:eastAsia="Calibri" w:cs="Calibri"/>
@@ -256,7 +258,7 @@
           <w:noProof w:val="0"/>
           <w:sz w:val="22"/>
           <w:szCs w:val="22"/>
-          <w:highlight w:val="red"/>
+          <w:highlight w:val="lightGray"/>
           <w:lang w:val="fr-FR"/>
         </w:rPr>
         <w:t>son nom et son prénom</w:t>
@@ -1436,7 +1438,7 @@
         <w:tc>
           <w:tcPr>
             <w:tcW w:w="2865" w:type="dxa"/>
-            <w:shd w:val="clear" w:color="auto" w:fill="FFCCD7"/>
+            <w:shd w:val="clear" w:color="auto" w:fill="F2F2F2" w:themeFill="background1" w:themeFillShade="F2"/>
             <w:tcMar/>
           </w:tcPr>
           <w:p>
@@ -1568,7 +1570,7 @@
         <w:tc>
           <w:tcPr>
             <w:tcW w:w="2865" w:type="dxa"/>
-            <w:shd w:val="clear" w:color="auto" w:fill="FFCCD7"/>
+            <w:shd w:val="clear" w:color="auto" w:fill="F2F2F2" w:themeFill="background1" w:themeFillShade="F2"/>
             <w:tcMar/>
           </w:tcPr>
           <w:p>

</xml_diff>